<commit_message>
#5 add groundtruth file format
</commit_message>
<xml_diff>
--- a/orca_docs/索引文件格式.docx
+++ b/orca_docs/索引文件格式.docx
@@ -223,7 +223,7 @@
           <w:szCs w:val="24"/>
           <w:lang w:val="en-US" w:eastAsia="zh-CN"/>
         </w:rPr>
-        <w:t>定义在文件 IndexIVF_HNSW.cpp 里面的函数</w:t>
+        <w:t>定义在 IndexIVF_HNSW.cpp 里面的函数</w:t>
       </w:r>
     </w:p>
     <w:p>
@@ -414,6 +414,12 @@
             <w:insideV w:val="single" w:color="auto" w:sz="4" w:space="0"/>
           </w:tblBorders>
           <w:tblLayout w:type="fixed"/>
+          <w:tblCellMar>
+            <w:top w:w="0" w:type="dxa"/>
+            <w:left w:w="108" w:type="dxa"/>
+            <w:bottom w:w="0" w:type="dxa"/>
+            <w:right w:w="108" w:type="dxa"/>
+          </w:tblCellMar>
         </w:tblPrEx>
         <w:tc>
           <w:tcPr>
@@ -441,6 +447,7 @@
               <w:outlineLvl w:val="9"/>
               <w:rPr>
                 <w:rFonts w:hint="default" w:ascii="Times New Roman" w:hAnsi="Times New Roman" w:eastAsia="宋体" w:cs="Times New Roman"/>
+                <w:color w:val="0000FF"/>
                 <w:sz w:val="24"/>
                 <w:szCs w:val="24"/>
                 <w:vertAlign w:val="baseline"/>
@@ -450,6 +457,7 @@
             <w:r>
               <w:rPr>
                 <w:rFonts w:hint="default" w:ascii="Times New Roman" w:hAnsi="Times New Roman" w:eastAsia="宋体" w:cs="Times New Roman"/>
+                <w:color w:val="0000FF"/>
                 <w:sz w:val="24"/>
                 <w:szCs w:val="24"/>
                 <w:vertAlign w:val="baseline"/>
@@ -485,6 +493,7 @@
               <w:outlineLvl w:val="9"/>
               <w:rPr>
                 <w:rFonts w:hint="default" w:ascii="Times New Roman" w:hAnsi="Times New Roman" w:eastAsia="宋体" w:cs="Times New Roman"/>
+                <w:color w:val="0000FF"/>
                 <w:sz w:val="24"/>
                 <w:szCs w:val="24"/>
                 <w:vertAlign w:val="baseline"/>
@@ -494,6 +503,7 @@
             <w:r>
               <w:rPr>
                 <w:rFonts w:hint="default" w:ascii="Times New Roman" w:hAnsi="Times New Roman" w:eastAsia="宋体" w:cs="Times New Roman"/>
+                <w:color w:val="0000FF"/>
                 <w:sz w:val="24"/>
                 <w:szCs w:val="24"/>
                 <w:vertAlign w:val="baseline"/>
@@ -1598,8 +1608,6 @@
               </w:rPr>
               <w:t>归一化粗糙 PQ 编码时，</w:t>
             </w:r>
-            <w:bookmarkStart w:id="0" w:name="_GoBack"/>
-            <w:bookmarkEnd w:id="0"/>
           </w:p>
           <w:p>
             <w:pPr>
@@ -1946,6 +1954,7 @@
           <w:lang w:val="en-US" w:eastAsia="zh-CN"/>
         </w:rPr>
       </w:pPr>
+      <w:bookmarkStart w:id="0" w:name="_GoBack"/>
       <w:r>
         <w:rPr>
           <w:rFonts w:hint="eastAsia" w:ascii="Times New Roman" w:hAnsi="Times New Roman" w:eastAsia="宋体" w:cs="Times New Roman"/>
@@ -1993,6 +2002,7 @@
         </w:rPr>
         <w:t>根据这里的描述，编写索引文件验证工具，如果发现不符合上面的描述，报告错误，以便修正本文档，或者修正验证工具</w:t>
       </w:r>
+      <w:bookmarkEnd w:id="0"/>
     </w:p>
     <w:p>
       <w:pPr>
@@ -2198,7 +2208,7 @@
     <w:lsdException w:unhideWhenUsed="0" w:uiPriority="0" w:semiHidden="0" w:name="HTML Sample"/>
     <w:lsdException w:unhideWhenUsed="0" w:uiPriority="0" w:semiHidden="0" w:name="HTML Typewriter"/>
     <w:lsdException w:unhideWhenUsed="0" w:uiPriority="0" w:semiHidden="0" w:name="HTML Variable"/>
-    <w:lsdException w:unhideWhenUsed="0" w:uiPriority="0" w:name="Normal Table"/>
+    <w:lsdException w:qFormat="1" w:unhideWhenUsed="0" w:uiPriority="0" w:name="Normal Table"/>
     <w:lsdException w:unhideWhenUsed="0" w:uiPriority="0" w:semiHidden="0" w:name="annotation subject"/>
     <w:lsdException w:unhideWhenUsed="0" w:uiPriority="0" w:semiHidden="0" w:name="Table Simple 1"/>
     <w:lsdException w:unhideWhenUsed="0" w:uiPriority="0" w:semiHidden="0" w:name="Table Simple 2"/>
@@ -2243,7 +2253,7 @@
     <w:lsdException w:unhideWhenUsed="0" w:uiPriority="0" w:semiHidden="0" w:name="Table Web 2"/>
     <w:lsdException w:unhideWhenUsed="0" w:uiPriority="0" w:semiHidden="0" w:name="Table Web 3"/>
     <w:lsdException w:unhideWhenUsed="0" w:uiPriority="0" w:semiHidden="0" w:name="Balloon Text"/>
-    <w:lsdException w:unhideWhenUsed="0" w:uiPriority="0" w:semiHidden="0" w:name="Table Grid"/>
+    <w:lsdException w:qFormat="1" w:unhideWhenUsed="0" w:uiPriority="0" w:semiHidden="0" w:name="Table Grid"/>
     <w:lsdException w:unhideWhenUsed="0" w:uiPriority="0" w:semiHidden="0" w:name="Table Theme"/>
     <w:lsdException w:unhideWhenUsed="0" w:uiPriority="60" w:semiHidden="0" w:name="Light Shading"/>
     <w:lsdException w:unhideWhenUsed="0" w:uiPriority="61" w:semiHidden="0" w:name="Light List"/>
@@ -2368,6 +2378,7 @@
   <w:style w:type="table" w:default="1" w:styleId="3">
     <w:name w:val="Normal Table"/>
     <w:semiHidden/>
+    <w:qFormat/>
     <w:uiPriority w:val="0"/>
     <w:tblPr>
       <w:tblLayout w:type="fixed"/>
@@ -2382,6 +2393,7 @@
   <w:style w:type="table" w:styleId="4">
     <w:name w:val="Table Grid"/>
     <w:basedOn w:val="3"/>
+    <w:qFormat/>
     <w:uiPriority w:val="0"/>
     <w:pPr>
       <w:widowControl w:val="0"/>

</xml_diff>